<commit_message>
Complete all of the paperwork for lab10
</commit_message>
<xml_diff>
--- a/lab10/CSCI1411-Lab10-CStrings and Strings.docx
+++ b/lab10/CSCI1411-Lab10-CStrings and Strings.docx
@@ -1,6 +1,6 @@
 
 <file path=word/document.xml><?xml version="1.0" encoding="utf-8"?>
-<w:document xmlns:wpc="http://schemas.microsoft.com/office/word/2010/wordprocessingCanvas" xmlns:mo="http://schemas.microsoft.com/office/mac/office/2008/main" xmlns:mc="http://schemas.openxmlformats.org/markup-compatibility/2006" xmlns:mv="urn:schemas-microsoft-com:mac:vml" xmlns:o="urn:schemas-microsoft-com:office:office" xmlns:r="http://schemas.openxmlformats.org/officeDocument/2006/relationships" xmlns:m="http://schemas.openxmlformats.org/officeDocument/2006/math" xmlns:v="urn:schemas-microsoft-com:vml" xmlns:wp14="http://schemas.microsoft.com/office/word/2010/wordprocessingDrawing" xmlns:wp="http://schemas.openxmlformats.org/drawingml/2006/wordprocessingDrawing" xmlns:w10="urn:schemas-microsoft-com:office:word" xmlns:w="http://schemas.openxmlformats.org/wordprocessingml/2006/main" xmlns:w14="http://schemas.microsoft.com/office/word/2010/wordml" xmlns:w15="http://schemas.microsoft.com/office/word/2012/wordml" xmlns:wpg="http://schemas.microsoft.com/office/word/2010/wordprocessingGroup" xmlns:wpi="http://schemas.microsoft.com/office/word/2010/wordprocessingInk" xmlns:wne="http://schemas.microsoft.com/office/word/2006/wordml" xmlns:wps="http://schemas.microsoft.com/office/word/2010/wordprocessingShape" mc:Ignorable="w14 w15 wp14">
+<w:document xmlns:wpc="http://schemas.microsoft.com/office/word/2010/wordprocessingCanvas" xmlns:cx="http://schemas.microsoft.com/office/drawing/2014/chartex" xmlns:cx1="http://schemas.microsoft.com/office/drawing/2015/9/8/chartex" xmlns:mc="http://schemas.openxmlformats.org/markup-compatibility/2006" xmlns:o="urn:schemas-microsoft-com:office:office" xmlns:r="http://schemas.openxmlformats.org/officeDocument/2006/relationships" xmlns:m="http://schemas.openxmlformats.org/officeDocument/2006/math" xmlns:v="urn:schemas-microsoft-com:vml" xmlns:wp14="http://schemas.microsoft.com/office/word/2010/wordprocessingDrawing" xmlns:wp="http://schemas.openxmlformats.org/drawingml/2006/wordprocessingDrawing" xmlns:w10="urn:schemas-microsoft-com:office:word" xmlns:w="http://schemas.openxmlformats.org/wordprocessingml/2006/main" xmlns:w14="http://schemas.microsoft.com/office/word/2010/wordml" xmlns:w15="http://schemas.microsoft.com/office/word/2012/wordml" xmlns:w16se="http://schemas.microsoft.com/office/word/2015/wordml/symex" xmlns:wpg="http://schemas.microsoft.com/office/word/2010/wordprocessingGroup" xmlns:wpi="http://schemas.microsoft.com/office/word/2010/wordprocessingInk" xmlns:wne="http://schemas.microsoft.com/office/word/2006/wordml" xmlns:wps="http://schemas.microsoft.com/office/word/2010/wordprocessingShape" mc:Ignorable="w14 w15 w16se wp14">
   <w:body>
     <w:p>
       <w:pPr>
@@ -94,12 +94,7 @@
       </w:r>
       <w:proofErr w:type="spellEnd"/>
       <w:r>
-        <w:t xml:space="preserve"> function</w:t>
-      </w:r>
-      <w:bookmarkStart w:id="0" w:name="_GoBack"/>
-      <w:bookmarkEnd w:id="0"/>
-      <w:r>
-        <w:t>s</w:t>
+        <w:t xml:space="preserve"> functions</w:t>
       </w:r>
     </w:p>
     <w:p>
@@ -279,15 +274,7 @@
         </w:numPr>
       </w:pPr>
       <w:r>
-        <w:t xml:space="preserve">For this </w:t>
-      </w:r>
-      <w:proofErr w:type="gramStart"/>
-      <w:r>
-        <w:t>project</w:t>
-      </w:r>
-      <w:proofErr w:type="gramEnd"/>
-      <w:r>
-        <w:t xml:space="preserve"> we are reversing a </w:t>
+        <w:t xml:space="preserve">For this project we are reversing a </w:t>
       </w:r>
       <w:proofErr w:type="spellStart"/>
       <w:r>
@@ -295,15 +282,7 @@
       </w:r>
       <w:proofErr w:type="spellEnd"/>
       <w:r>
-        <w:t xml:space="preserve"> and a string.  A C String isn’t a data type itself, but just defines an array of characters with a ‘/n’ single character at the end.  </w:t>
-      </w:r>
-      <w:proofErr w:type="gramStart"/>
-      <w:r>
-        <w:t>So</w:t>
-      </w:r>
-      <w:proofErr w:type="gramEnd"/>
-      <w:r>
-        <w:t xml:space="preserve"> if a </w:t>
+        <w:t xml:space="preserve"> and a string.  A C String isn’t a data type itself, but just defines an array of characters with a’ single character at the end.  So if a </w:t>
       </w:r>
       <w:proofErr w:type="spellStart"/>
       <w:r>
@@ -370,15 +349,7 @@
         <w:t>th</w:t>
       </w:r>
       <w:r>
-        <w:t xml:space="preserve"> letter in a </w:t>
-      </w:r>
-      <w:proofErr w:type="gramStart"/>
-      <w:r>
-        <w:t>4 letter</w:t>
-      </w:r>
-      <w:proofErr w:type="gramEnd"/>
-      <w:r>
-        <w:t xml:space="preserve"> word (</w:t>
+        <w:t xml:space="preserve"> letter in a 4 letter word (</w:t>
       </w:r>
       <w:r>
         <w:t>bas</w:t>
@@ -471,15 +442,7 @@
       </w:r>
       <w:r>
         <w:lastRenderedPageBreak/>
-        <w:t xml:space="preserve">When it gives size, it does not count the trailing ‘\n’.  </w:t>
-      </w:r>
-      <w:proofErr w:type="gramStart"/>
-      <w:r>
-        <w:t>So</w:t>
-      </w:r>
-      <w:proofErr w:type="gramEnd"/>
-      <w:r>
-        <w:t xml:space="preserve"> if there are 3 characters, the size would be 3.</w:t>
+        <w:t>When it gives size, it does not count the trailing ‘\n’.  So if there are 3 characters, the size would be 3.</w:t>
       </w:r>
     </w:p>
     <w:p>
@@ -500,15 +463,7 @@
         <w:t xml:space="preserve"> the formula</w:t>
       </w:r>
       <w:r>
-        <w:t xml:space="preserve"> for the 4th letter in a </w:t>
-      </w:r>
-      <w:proofErr w:type="gramStart"/>
-      <w:r>
-        <w:t>4 letter</w:t>
-      </w:r>
-      <w:proofErr w:type="gramEnd"/>
-      <w:r>
-        <w:t xml:space="preserve"> word (based on the chart below for</w:t>
+        <w:t xml:space="preserve"> for the 4th letter in a 4 letter word (based on the chart below for</w:t>
       </w:r>
       <w:r>
         <w:t xml:space="preserve"> strings.</w:t>
@@ -830,6 +785,7 @@
           <w:color w:val="000000"/>
         </w:rPr>
       </w:pPr>
+      <w:proofErr w:type="gramStart"/>
       <w:r>
         <w:rPr>
           <w:rFonts w:ascii="Courier New" w:hAnsi="Courier New" w:cs="Courier New"/>
@@ -838,6 +794,7 @@
         </w:rPr>
         <w:t>char</w:t>
       </w:r>
+      <w:proofErr w:type="gramEnd"/>
       <w:r>
         <w:rPr>
           <w:rFonts w:ascii="Courier New" w:hAnsi="Courier New" w:cs="Courier New"/>
@@ -847,7 +804,6 @@
         <w:t xml:space="preserve"> *</w:t>
       </w:r>
       <w:proofErr w:type="spellStart"/>
-      <w:proofErr w:type="gramStart"/>
       <w:r>
         <w:rPr>
           <w:rFonts w:ascii="Courier New" w:hAnsi="Courier New" w:cs="Courier New"/>
@@ -865,7 +821,6 @@
         </w:rPr>
         <w:t>(</w:t>
       </w:r>
-      <w:proofErr w:type="gramEnd"/>
       <w:r>
         <w:rPr>
           <w:rFonts w:ascii="Courier New" w:hAnsi="Courier New" w:cs="Courier New"/>
@@ -947,6 +902,7 @@
           <w:color w:val="000000"/>
         </w:rPr>
       </w:pPr>
+      <w:proofErr w:type="gramStart"/>
       <w:r>
         <w:rPr>
           <w:rFonts w:ascii="Courier New" w:hAnsi="Courier New" w:cs="Courier New"/>
@@ -955,6 +911,7 @@
         </w:rPr>
         <w:t>string</w:t>
       </w:r>
+      <w:proofErr w:type="gramEnd"/>
       <w:r>
         <w:rPr>
           <w:rFonts w:ascii="Courier New" w:hAnsi="Courier New" w:cs="Courier New"/>
@@ -964,7 +921,6 @@
         <w:t xml:space="preserve"> </w:t>
       </w:r>
       <w:proofErr w:type="spellStart"/>
-      <w:proofErr w:type="gramStart"/>
       <w:r>
         <w:rPr>
           <w:rFonts w:ascii="Courier New" w:hAnsi="Courier New" w:cs="Courier New"/>
@@ -982,7 +938,6 @@
         </w:rPr>
         <w:t>(</w:t>
       </w:r>
-      <w:proofErr w:type="gramEnd"/>
       <w:r>
         <w:rPr>
           <w:rFonts w:ascii="Courier New" w:hAnsi="Courier New" w:cs="Courier New"/>
@@ -1030,6 +985,7 @@
           <w:color w:val="000000"/>
         </w:rPr>
       </w:pPr>
+      <w:proofErr w:type="gramStart"/>
       <w:r>
         <w:rPr>
           <w:rFonts w:ascii="Courier New" w:hAnsi="Courier New" w:cs="Courier New"/>
@@ -1038,6 +994,7 @@
         </w:rPr>
         <w:t>void</w:t>
       </w:r>
+      <w:proofErr w:type="gramEnd"/>
       <w:r>
         <w:rPr>
           <w:rFonts w:ascii="Courier New" w:hAnsi="Courier New" w:cs="Courier New"/>
@@ -1047,7 +1004,6 @@
         <w:t xml:space="preserve"> </w:t>
       </w:r>
       <w:proofErr w:type="spellStart"/>
-      <w:proofErr w:type="gramStart"/>
       <w:r>
         <w:rPr>
           <w:rFonts w:ascii="Courier New" w:hAnsi="Courier New" w:cs="Courier New"/>
@@ -1065,7 +1021,6 @@
         </w:rPr>
         <w:t>(</w:t>
       </w:r>
-      <w:proofErr w:type="gramEnd"/>
       <w:r>
         <w:rPr>
           <w:rFonts w:ascii="Courier New" w:hAnsi="Courier New" w:cs="Courier New"/>
@@ -1348,6 +1303,7 @@
           <w:color w:val="000000"/>
         </w:rPr>
       </w:pPr>
+      <w:proofErr w:type="gramStart"/>
       <w:r>
         <w:rPr>
           <w:rFonts w:ascii="Courier New" w:hAnsi="Courier New" w:cs="Courier New"/>
@@ -1356,6 +1312,7 @@
         </w:rPr>
         <w:t>char</w:t>
       </w:r>
+      <w:proofErr w:type="gramEnd"/>
       <w:r>
         <w:rPr>
           <w:rFonts w:ascii="Courier New" w:hAnsi="Courier New" w:cs="Courier New"/>
@@ -1373,7 +1330,6 @@
         <w:t xml:space="preserve"> </w:t>
       </w:r>
       <w:proofErr w:type="spellStart"/>
-      <w:proofErr w:type="gramStart"/>
       <w:r>
         <w:rPr>
           <w:rFonts w:ascii="Courier New" w:hAnsi="Courier New" w:cs="Courier New"/>
@@ -1391,7 +1347,6 @@
         </w:rPr>
         <w:t>(</w:t>
       </w:r>
-      <w:proofErr w:type="gramEnd"/>
       <w:r>
         <w:rPr>
           <w:rFonts w:ascii="Courier New" w:hAnsi="Courier New" w:cs="Courier New"/>
@@ -2222,6 +2177,7 @@
           <w:color w:val="000000"/>
         </w:rPr>
       </w:pPr>
+      <w:proofErr w:type="gramStart"/>
       <w:r>
         <w:rPr>
           <w:rFonts w:ascii="Courier New" w:hAnsi="Courier New" w:cs="Courier New"/>
@@ -2230,6 +2186,7 @@
         </w:rPr>
         <w:t>string</w:t>
       </w:r>
+      <w:proofErr w:type="gramEnd"/>
       <w:r>
         <w:rPr>
           <w:rFonts w:ascii="Courier New" w:hAnsi="Courier New" w:cs="Courier New"/>
@@ -2239,7 +2196,6 @@
         <w:t xml:space="preserve"> </w:t>
       </w:r>
       <w:proofErr w:type="spellStart"/>
-      <w:proofErr w:type="gramStart"/>
       <w:r>
         <w:rPr>
           <w:rFonts w:ascii="Courier New" w:hAnsi="Courier New" w:cs="Courier New"/>
@@ -2257,7 +2213,6 @@
         </w:rPr>
         <w:t>(</w:t>
       </w:r>
-      <w:proofErr w:type="gramEnd"/>
       <w:r>
         <w:rPr>
           <w:rFonts w:ascii="Courier New" w:hAnsi="Courier New" w:cs="Courier New"/>
@@ -2776,6 +2731,7 @@
           <w:color w:val="000000"/>
         </w:rPr>
       </w:pPr>
+      <w:proofErr w:type="gramStart"/>
       <w:r>
         <w:rPr>
           <w:rFonts w:ascii="Courier New" w:hAnsi="Courier New" w:cs="Courier New"/>
@@ -2784,6 +2740,7 @@
         </w:rPr>
         <w:t>void</w:t>
       </w:r>
+      <w:proofErr w:type="gramEnd"/>
       <w:r>
         <w:rPr>
           <w:rFonts w:ascii="Courier New" w:hAnsi="Courier New" w:cs="Courier New"/>
@@ -2793,7 +2750,6 @@
         <w:t xml:space="preserve"> </w:t>
       </w:r>
       <w:proofErr w:type="spellStart"/>
-      <w:proofErr w:type="gramStart"/>
       <w:r>
         <w:rPr>
           <w:rFonts w:ascii="Courier New" w:hAnsi="Courier New" w:cs="Courier New"/>
@@ -2811,7 +2767,6 @@
         </w:rPr>
         <w:t>(</w:t>
       </w:r>
-      <w:proofErr w:type="gramEnd"/>
       <w:r>
         <w:rPr>
           <w:rFonts w:ascii="Courier New" w:hAnsi="Courier New" w:cs="Courier New"/>
@@ -3420,6 +3375,7 @@
         </w:rPr>
       </w:pPr>
       <w:proofErr w:type="spellStart"/>
+      <w:proofErr w:type="gramStart"/>
       <w:r>
         <w:rPr>
           <w:rFonts w:ascii="Courier New" w:hAnsi="Courier New" w:cs="Courier New"/>
@@ -3429,23 +3385,6 @@
         <w:t>int</w:t>
       </w:r>
       <w:proofErr w:type="spellEnd"/>
-      <w:r>
-        <w:rPr>
-          <w:rFonts w:ascii="Courier New" w:hAnsi="Courier New" w:cs="Courier New"/>
-          <w:b/>
-          <w:color w:val="000000"/>
-        </w:rPr>
-        <w:t xml:space="preserve"> </w:t>
-      </w:r>
-      <w:proofErr w:type="gramStart"/>
-      <w:r>
-        <w:rPr>
-          <w:rFonts w:ascii="Courier New" w:hAnsi="Courier New" w:cs="Courier New"/>
-          <w:b/>
-          <w:color w:val="000000"/>
-        </w:rPr>
-        <w:t>main(</w:t>
-      </w:r>
       <w:proofErr w:type="gramEnd"/>
       <w:r>
         <w:rPr>
@@ -3453,7 +3392,7 @@
           <w:b/>
           <w:color w:val="000000"/>
         </w:rPr>
-        <w:t>)</w:t>
+        <w:t xml:space="preserve"> main()</w:t>
       </w:r>
     </w:p>
     <w:p>
@@ -3984,10 +3923,26 @@
           <w:color w:val="000000"/>
         </w:rPr>
         <w:tab/>
-        <w:t xml:space="preserve">reverse = </w:t>
+      </w:r>
+      <w:proofErr w:type="gramStart"/>
+      <w:r>
+        <w:rPr>
+          <w:rFonts w:ascii="Courier New" w:hAnsi="Courier New" w:cs="Courier New"/>
+          <w:b/>
+          <w:color w:val="000000"/>
+        </w:rPr>
+        <w:t>reverse</w:t>
+      </w:r>
+      <w:proofErr w:type="gramEnd"/>
+      <w:r>
+        <w:rPr>
+          <w:rFonts w:ascii="Courier New" w:hAnsi="Courier New" w:cs="Courier New"/>
+          <w:b/>
+          <w:color w:val="000000"/>
+        </w:rPr>
+        <w:t xml:space="preserve"> = </w:t>
       </w:r>
       <w:proofErr w:type="spellStart"/>
-      <w:proofErr w:type="gramStart"/>
       <w:r>
         <w:rPr>
           <w:rFonts w:ascii="Courier New" w:hAnsi="Courier New" w:cs="Courier New"/>
@@ -4006,7 +3961,6 @@
         <w:t>(</w:t>
       </w:r>
       <w:proofErr w:type="spellStart"/>
-      <w:proofErr w:type="gramEnd"/>
       <w:r>
         <w:rPr>
           <w:rFonts w:ascii="Courier New" w:hAnsi="Courier New" w:cs="Courier New"/>
@@ -4692,11 +4646,11 @@
         <w:t xml:space="preserve"> it below.</w:t>
       </w:r>
       <w:r>
-        <w:t xml:space="preserve"> Replace this output with your output (and 2 different </w:t>
+        <w:t xml:space="preserve"> Replace this output with your output (and 2 different cars</w:t>
       </w:r>
       <w:proofErr w:type="gramStart"/>
       <w:r>
-        <w:t>cars)</w:t>
+        <w:t>)</w:t>
       </w:r>
       <w:r>
         <w:t xml:space="preserve">  </w:t>
@@ -4723,7 +4677,61 @@
         <w:t xml:space="preserve"> key.  Then Ctrl + V to paste.  For Mac: Shift + Command + 4.  You will not credit unless you have a successful screen shot with Your name in the output.</w:t>
       </w:r>
     </w:p>
-    <w:p/>
+    <w:p>
+      <w:r>
+        <w:rPr>
+          <w:noProof/>
+        </w:rPr>
+        <w:drawing>
+          <wp:inline distT="0" distB="0" distL="0" distR="0" wp14:anchorId="558BA9CB" wp14:editId="36F83E2D">
+            <wp:extent cx="5924550" cy="3333750"/>
+            <wp:effectExtent l="0" t="0" r="0" b="0"/>
+            <wp:docPr id="1" name="Picture 1" descr="C:\Users\billinja\AppData\Local\Microsoft\Windows\INetCache\Content.Word\lab10a.png"/>
+            <wp:cNvGraphicFramePr>
+              <a:graphicFrameLocks xmlns:a="http://schemas.openxmlformats.org/drawingml/2006/main" noChangeAspect="1"/>
+            </wp:cNvGraphicFramePr>
+            <a:graphic xmlns:a="http://schemas.openxmlformats.org/drawingml/2006/main">
+              <a:graphicData uri="http://schemas.openxmlformats.org/drawingml/2006/picture">
+                <pic:pic xmlns:pic="http://schemas.openxmlformats.org/drawingml/2006/picture">
+                  <pic:nvPicPr>
+                    <pic:cNvPr id="0" name="Picture 5" descr="C:\Users\billinja\AppData\Local\Microsoft\Windows\INetCache\Content.Word\lab10a.png"/>
+                    <pic:cNvPicPr>
+                      <a:picLocks noChangeAspect="1" noChangeArrowheads="1"/>
+                    </pic:cNvPicPr>
+                  </pic:nvPicPr>
+                  <pic:blipFill>
+                    <a:blip r:embed="rId9" cstate="print">
+                      <a:extLst>
+                        <a:ext uri="{28A0092B-C50C-407E-A947-70E740481C1C}">
+                          <a14:useLocalDpi xmlns:a14="http://schemas.microsoft.com/office/drawing/2010/main" val="0"/>
+                        </a:ext>
+                      </a:extLst>
+                    </a:blip>
+                    <a:srcRect/>
+                    <a:stretch>
+                      <a:fillRect/>
+                    </a:stretch>
+                  </pic:blipFill>
+                  <pic:spPr bwMode="auto">
+                    <a:xfrm>
+                      <a:off x="0" y="0"/>
+                      <a:ext cx="5924550" cy="3333750"/>
+                    </a:xfrm>
+                    <a:prstGeom prst="rect">
+                      <a:avLst/>
+                    </a:prstGeom>
+                    <a:noFill/>
+                    <a:ln>
+                      <a:noFill/>
+                    </a:ln>
+                  </pic:spPr>
+                </pic:pic>
+              </a:graphicData>
+            </a:graphic>
+          </wp:inline>
+        </w:drawing>
+      </w:r>
+    </w:p>
     <w:p>
       <w:pPr>
         <w:rPr>
@@ -4816,7 +4824,7 @@
           <w:numId w:val="12"/>
         </w:numPr>
       </w:pPr>
-      <w:bookmarkStart w:id="1" w:name="_Hlk490301230"/>
+      <w:bookmarkStart w:id="0" w:name="_Hlk490301230"/>
       <w:r>
         <w:t xml:space="preserve">You should have </w:t>
       </w:r>
@@ -4873,49 +4881,782 @@
         <w:t>.  Ensure your status is accurate.</w:t>
       </w:r>
     </w:p>
-    <w:bookmarkEnd w:id="1"/>
-    <w:p>
-      <w:r>
-        <w:t>/* Name:</w:t>
-      </w:r>
-      <w:r>
+    <w:bookmarkEnd w:id="0"/>
+    <w:p>
+      <w:pPr>
+        <w:pStyle w:val="ListParagraph"/>
+        <w:numPr>
+          <w:ilvl w:val="0"/>
+          <w:numId w:val="12"/>
+        </w:numPr>
+        <w:shd w:val="clear" w:color="auto" w:fill="FFFFFF"/>
+        <w:tabs>
+          <w:tab w:val="left" w:pos="916"/>
+          <w:tab w:val="left" w:pos="1832"/>
+          <w:tab w:val="left" w:pos="2748"/>
+          <w:tab w:val="left" w:pos="3664"/>
+          <w:tab w:val="left" w:pos="4580"/>
+          <w:tab w:val="left" w:pos="5496"/>
+          <w:tab w:val="left" w:pos="6412"/>
+          <w:tab w:val="left" w:pos="7328"/>
+          <w:tab w:val="left" w:pos="8244"/>
+          <w:tab w:val="left" w:pos="9160"/>
+          <w:tab w:val="left" w:pos="10076"/>
+          <w:tab w:val="left" w:pos="10992"/>
+          <w:tab w:val="left" w:pos="11908"/>
+          <w:tab w:val="left" w:pos="12824"/>
+          <w:tab w:val="left" w:pos="13740"/>
+          <w:tab w:val="left" w:pos="14656"/>
+        </w:tabs>
+        <w:spacing w:after="0" w:line="240" w:lineRule="auto"/>
+        <w:rPr>
+          <w:rFonts w:ascii="Courier New" w:eastAsia="Times New Roman" w:hAnsi="Courier New" w:cs="Courier New"/>
+          <w:color w:val="000000"/>
+          <w:sz w:val="18"/>
+          <w:szCs w:val="18"/>
+        </w:rPr>
+      </w:pPr>
+      <w:r>
+        <w:rPr>
+          <w:rFonts w:ascii="Courier New" w:eastAsia="Times New Roman" w:hAnsi="Courier New" w:cs="Courier New"/>
+          <w:i/>
+          <w:iCs/>
+          <w:color w:val="808080"/>
+          <w:sz w:val="18"/>
+          <w:szCs w:val="18"/>
+        </w:rPr>
+        <w:t>/**</w:t>
+      </w:r>
+      <w:r>
+        <w:rPr>
+          <w:rFonts w:ascii="Courier New" w:eastAsia="Times New Roman" w:hAnsi="Courier New" w:cs="Courier New"/>
+          <w:i/>
+          <w:iCs/>
+          <w:color w:val="808080"/>
+          <w:sz w:val="18"/>
+          <w:szCs w:val="18"/>
+        </w:rPr>
         <w:br/>
-        <w:t>Class: CSCI 1411-00X</w:t>
-      </w:r>
-      <w:r>
+        <w:t xml:space="preserve"> * Name: Jake Billings</w:t>
+      </w:r>
+      <w:r>
+        <w:rPr>
+          <w:rFonts w:ascii="Courier New" w:eastAsia="Times New Roman" w:hAnsi="Courier New" w:cs="Courier New"/>
+          <w:i/>
+          <w:iCs/>
+          <w:color w:val="808080"/>
+          <w:sz w:val="18"/>
+          <w:szCs w:val="18"/>
+        </w:rPr>
         <w:br/>
-        <w:t>Description:</w:t>
-      </w:r>
-      <w:r>
-        <w:t xml:space="preserve"> [fill in description]</w:t>
-      </w:r>
-    </w:p>
-    <w:p>
-      <w:r>
-        <w:t>Lab Partner:</w:t>
-      </w:r>
-      <w:r>
+        <w:t xml:space="preserve"> * Date: 10/19/2017</w:t>
+      </w:r>
+      <w:r>
+        <w:rPr>
+          <w:rFonts w:ascii="Courier New" w:eastAsia="Times New Roman" w:hAnsi="Courier New" w:cs="Courier New"/>
+          <w:i/>
+          <w:iCs/>
+          <w:color w:val="808080"/>
+          <w:sz w:val="18"/>
+          <w:szCs w:val="18"/>
+        </w:rPr>
         <w:br/>
-        <w:t xml:space="preserve">Status: successfully compiled and run on </w:t>
+        <w:t xml:space="preserve"> * Class: CSCI 1411-001</w:t>
+      </w:r>
+      <w:r>
+        <w:rPr>
+          <w:rFonts w:ascii="Courier New" w:eastAsia="Times New Roman" w:hAnsi="Courier New" w:cs="Courier New"/>
+          <w:i/>
+          <w:iCs/>
+          <w:color w:val="808080"/>
+          <w:sz w:val="18"/>
+          <w:szCs w:val="18"/>
+        </w:rPr>
+        <w:br/>
+        <w:t xml:space="preserve"> * Description: Accepts a variable number of test scores as input and provides the ability to sort,</w:t>
+      </w:r>
+      <w:r>
+        <w:rPr>
+          <w:rFonts w:ascii="Courier New" w:eastAsia="Times New Roman" w:hAnsi="Courier New" w:cs="Courier New"/>
+          <w:i/>
+          <w:iCs/>
+          <w:color w:val="808080"/>
+          <w:sz w:val="18"/>
+          <w:szCs w:val="18"/>
+        </w:rPr>
+        <w:br/>
+        <w:t xml:space="preserve"> </w:t>
+      </w:r>
+      <w:proofErr w:type="gramStart"/>
+      <w:r>
+        <w:rPr>
+          <w:rFonts w:ascii="Courier New" w:eastAsia="Times New Roman" w:hAnsi="Courier New" w:cs="Courier New"/>
+          <w:i/>
+          <w:iCs/>
+          <w:color w:val="808080"/>
+          <w:sz w:val="18"/>
+          <w:szCs w:val="18"/>
+        </w:rPr>
+        <w:t>*  average</w:t>
+      </w:r>
+      <w:proofErr w:type="gramEnd"/>
+      <w:r>
+        <w:rPr>
+          <w:rFonts w:ascii="Courier New" w:eastAsia="Times New Roman" w:hAnsi="Courier New" w:cs="Courier New"/>
+          <w:i/>
+          <w:iCs/>
+          <w:color w:val="808080"/>
+          <w:sz w:val="18"/>
+          <w:szCs w:val="18"/>
+        </w:rPr>
+        <w:t>, and list them.</w:t>
+      </w:r>
+      <w:r>
+        <w:rPr>
+          <w:rFonts w:ascii="Courier New" w:eastAsia="Times New Roman" w:hAnsi="Courier New" w:cs="Courier New"/>
+          <w:i/>
+          <w:iCs/>
+          <w:color w:val="808080"/>
+          <w:sz w:val="18"/>
+          <w:szCs w:val="18"/>
+        </w:rPr>
+        <w:br/>
+        <w:t xml:space="preserve"> * Status: compiles and runs on VS, </w:t>
       </w:r>
       <w:proofErr w:type="spellStart"/>
-      <w:proofErr w:type="gramStart"/>
-      <w:r>
+      <w:r>
+        <w:rPr>
+          <w:rFonts w:ascii="Courier New" w:eastAsia="Times New Roman" w:hAnsi="Courier New" w:cs="Courier New"/>
+          <w:i/>
+          <w:iCs/>
+          <w:color w:val="808080"/>
+          <w:sz w:val="18"/>
+          <w:szCs w:val="18"/>
+        </w:rPr>
+        <w:t>Clion</w:t>
+      </w:r>
+      <w:proofErr w:type="spellEnd"/>
+      <w:r>
+        <w:rPr>
+          <w:rFonts w:ascii="Courier New" w:eastAsia="Times New Roman" w:hAnsi="Courier New" w:cs="Courier New"/>
+          <w:i/>
+          <w:iCs/>
+          <w:color w:val="808080"/>
+          <w:sz w:val="18"/>
+          <w:szCs w:val="18"/>
+        </w:rPr>
+        <w:t xml:space="preserve">, and </w:t>
+      </w:r>
+      <w:proofErr w:type="spellStart"/>
+      <w:r>
+        <w:rPr>
+          <w:rFonts w:ascii="Courier New" w:eastAsia="Times New Roman" w:hAnsi="Courier New" w:cs="Courier New"/>
+          <w:i/>
+          <w:iCs/>
+          <w:color w:val="808080"/>
+          <w:sz w:val="18"/>
+          <w:szCs w:val="18"/>
+        </w:rPr>
         <w:t>csegrid</w:t>
       </w:r>
       <w:proofErr w:type="spellEnd"/>
       <w:r>
-        <w:t xml:space="preserve"> </w:t>
-      </w:r>
-      <w:r>
-        <w:t xml:space="preserve"> [</w:t>
-      </w:r>
-      <w:proofErr w:type="gramEnd"/>
-      <w:r>
-        <w:t>if it doesn’t run or meet all of the requirements, list the actual status!</w:t>
-      </w:r>
-      <w:r>
-        <w:t>/*</w:t>
+        <w:rPr>
+          <w:rFonts w:ascii="Courier New" w:eastAsia="Times New Roman" w:hAnsi="Courier New" w:cs="Courier New"/>
+          <w:i/>
+          <w:iCs/>
+          <w:color w:val="808080"/>
+          <w:sz w:val="18"/>
+          <w:szCs w:val="18"/>
+        </w:rPr>
+        <w:br/>
+        <w:t xml:space="preserve"> */</w:t>
+      </w:r>
+      <w:r>
+        <w:rPr>
+          <w:rFonts w:ascii="Courier New" w:eastAsia="Times New Roman" w:hAnsi="Courier New" w:cs="Courier New"/>
+          <w:i/>
+          <w:iCs/>
+          <w:color w:val="808080"/>
+          <w:sz w:val="18"/>
+          <w:szCs w:val="18"/>
+        </w:rPr>
+        <w:br/>
+      </w:r>
+      <w:r>
+        <w:rPr>
+          <w:rFonts w:ascii="Courier New" w:eastAsia="Times New Roman" w:hAnsi="Courier New" w:cs="Courier New"/>
+          <w:i/>
+          <w:iCs/>
+          <w:color w:val="808080"/>
+          <w:sz w:val="18"/>
+          <w:szCs w:val="18"/>
+        </w:rPr>
+        <w:br/>
+      </w:r>
+      <w:r>
+        <w:rPr>
+          <w:rFonts w:ascii="Courier New" w:eastAsia="Times New Roman" w:hAnsi="Courier New" w:cs="Courier New"/>
+          <w:i/>
+          <w:iCs/>
+          <w:color w:val="808080"/>
+          <w:sz w:val="18"/>
+          <w:szCs w:val="18"/>
+        </w:rPr>
+        <w:br/>
+        <w:t>//---------Dependency Imports---------</w:t>
+      </w:r>
+      <w:r>
+        <w:rPr>
+          <w:rFonts w:ascii="Courier New" w:eastAsia="Times New Roman" w:hAnsi="Courier New" w:cs="Courier New"/>
+          <w:i/>
+          <w:iCs/>
+          <w:color w:val="808080"/>
+          <w:sz w:val="18"/>
+          <w:szCs w:val="18"/>
+        </w:rPr>
+        <w:br/>
+        <w:t xml:space="preserve">//Include </w:t>
+      </w:r>
+      <w:proofErr w:type="spellStart"/>
+      <w:r>
+        <w:rPr>
+          <w:rFonts w:ascii="Courier New" w:eastAsia="Times New Roman" w:hAnsi="Courier New" w:cs="Courier New"/>
+          <w:i/>
+          <w:iCs/>
+          <w:color w:val="808080"/>
+          <w:sz w:val="18"/>
+          <w:szCs w:val="18"/>
+        </w:rPr>
+        <w:t>cout</w:t>
+      </w:r>
+      <w:bookmarkStart w:id="1" w:name="_GoBack"/>
+      <w:bookmarkEnd w:id="1"/>
+      <w:proofErr w:type="spellEnd"/>
+      <w:r>
+        <w:rPr>
+          <w:rFonts w:ascii="Courier New" w:eastAsia="Times New Roman" w:hAnsi="Courier New" w:cs="Courier New"/>
+          <w:b/>
+          <w:bCs/>
+          <w:color w:val="008000"/>
+          <w:sz w:val="18"/>
+          <w:szCs w:val="18"/>
+        </w:rPr>
+        <w:br/>
+      </w:r>
+      <w:r>
+        <w:rPr>
+          <w:rFonts w:ascii="Courier New" w:eastAsia="Times New Roman" w:hAnsi="Courier New" w:cs="Courier New"/>
+          <w:b/>
+          <w:bCs/>
+          <w:color w:val="008000"/>
+          <w:sz w:val="18"/>
+          <w:szCs w:val="18"/>
+        </w:rPr>
+        <w:br/>
+      </w:r>
+      <w:r>
+        <w:rPr>
+          <w:rFonts w:ascii="Courier New" w:eastAsia="Times New Roman" w:hAnsi="Courier New" w:cs="Courier New"/>
+          <w:i/>
+          <w:iCs/>
+          <w:color w:val="808080"/>
+          <w:sz w:val="18"/>
+          <w:szCs w:val="18"/>
+        </w:rPr>
+        <w:lastRenderedPageBreak/>
+        <w:t>//Include strings</w:t>
+      </w:r>
+      <w:r>
+        <w:rPr>
+          <w:rFonts w:ascii="Courier New" w:eastAsia="Times New Roman" w:hAnsi="Courier New" w:cs="Courier New"/>
+          <w:b/>
+          <w:bCs/>
+          <w:color w:val="008000"/>
+          <w:sz w:val="18"/>
+          <w:szCs w:val="18"/>
+        </w:rPr>
+        <w:br/>
+      </w:r>
+      <w:r>
+        <w:rPr>
+          <w:rFonts w:ascii="Courier New" w:eastAsia="Times New Roman" w:hAnsi="Courier New" w:cs="Courier New"/>
+          <w:b/>
+          <w:bCs/>
+          <w:color w:val="008000"/>
+          <w:sz w:val="18"/>
+          <w:szCs w:val="18"/>
+        </w:rPr>
+        <w:br/>
+      </w:r>
+      <w:r>
+        <w:rPr>
+          <w:rFonts w:ascii="Courier New" w:eastAsia="Times New Roman" w:hAnsi="Courier New" w:cs="Courier New"/>
+          <w:i/>
+          <w:iCs/>
+          <w:color w:val="808080"/>
+          <w:sz w:val="18"/>
+          <w:szCs w:val="18"/>
+        </w:rPr>
+        <w:t>//Use the standard namespace</w:t>
+      </w:r>
+      <w:r>
+        <w:rPr>
+          <w:rFonts w:ascii="Courier New" w:eastAsia="Times New Roman" w:hAnsi="Courier New" w:cs="Courier New"/>
+          <w:color w:val="000000"/>
+          <w:sz w:val="18"/>
+          <w:szCs w:val="18"/>
+        </w:rPr>
+        <w:br/>
+      </w:r>
+      <w:r>
+        <w:rPr>
+          <w:rFonts w:ascii="Courier New" w:eastAsia="Times New Roman" w:hAnsi="Courier New" w:cs="Courier New"/>
+          <w:color w:val="000000"/>
+          <w:sz w:val="18"/>
+          <w:szCs w:val="18"/>
+        </w:rPr>
+        <w:br/>
+      </w:r>
+      <w:r>
+        <w:rPr>
+          <w:rFonts w:ascii="Courier New" w:eastAsia="Times New Roman" w:hAnsi="Courier New" w:cs="Courier New"/>
+          <w:i/>
+          <w:iCs/>
+          <w:color w:val="808080"/>
+          <w:sz w:val="18"/>
+          <w:szCs w:val="18"/>
+        </w:rPr>
+        <w:t>//-------Function Declarations--------</w:t>
+      </w:r>
+      <w:r>
+        <w:rPr>
+          <w:rFonts w:ascii="Courier New" w:eastAsia="Times New Roman" w:hAnsi="Courier New" w:cs="Courier New"/>
+          <w:i/>
+          <w:iCs/>
+          <w:color w:val="808080"/>
+          <w:sz w:val="18"/>
+          <w:szCs w:val="18"/>
+        </w:rPr>
+        <w:br/>
+      </w:r>
+      <w:r>
+        <w:rPr>
+          <w:rFonts w:ascii="Courier New" w:eastAsia="Times New Roman" w:hAnsi="Courier New" w:cs="Courier New"/>
+          <w:b/>
+          <w:bCs/>
+          <w:color w:val="000080"/>
+          <w:sz w:val="18"/>
+          <w:szCs w:val="18"/>
+        </w:rPr>
+        <w:t xml:space="preserve">void </w:t>
+      </w:r>
+      <w:proofErr w:type="spellStart"/>
+      <w:r>
+        <w:rPr>
+          <w:rFonts w:ascii="Courier New" w:eastAsia="Times New Roman" w:hAnsi="Courier New" w:cs="Courier New"/>
+          <w:color w:val="000000"/>
+          <w:sz w:val="18"/>
+          <w:szCs w:val="18"/>
+        </w:rPr>
+        <w:t>displayBackwards</w:t>
+      </w:r>
+      <w:proofErr w:type="spellEnd"/>
+      <w:r>
+        <w:rPr>
+          <w:rFonts w:ascii="Courier New" w:eastAsia="Times New Roman" w:hAnsi="Courier New" w:cs="Courier New"/>
+          <w:color w:val="000000"/>
+          <w:sz w:val="18"/>
+          <w:szCs w:val="18"/>
+        </w:rPr>
+        <w:t>(</w:t>
+      </w:r>
+      <w:proofErr w:type="spellStart"/>
+      <w:r>
+        <w:rPr>
+          <w:rFonts w:ascii="Courier New" w:eastAsia="Times New Roman" w:hAnsi="Courier New" w:cs="Courier New"/>
+          <w:b/>
+          <w:bCs/>
+          <w:color w:val="000080"/>
+          <w:sz w:val="18"/>
+          <w:szCs w:val="18"/>
+        </w:rPr>
+        <w:t>const</w:t>
+      </w:r>
+      <w:proofErr w:type="spellEnd"/>
+      <w:r>
+        <w:rPr>
+          <w:rFonts w:ascii="Courier New" w:eastAsia="Times New Roman" w:hAnsi="Courier New" w:cs="Courier New"/>
+          <w:b/>
+          <w:bCs/>
+          <w:color w:val="000080"/>
+          <w:sz w:val="18"/>
+          <w:szCs w:val="18"/>
+        </w:rPr>
+        <w:t xml:space="preserve"> char </w:t>
+      </w:r>
+      <w:r>
+        <w:rPr>
+          <w:rFonts w:ascii="Courier New" w:eastAsia="Times New Roman" w:hAnsi="Courier New" w:cs="Courier New"/>
+          <w:color w:val="000000"/>
+          <w:sz w:val="18"/>
+          <w:szCs w:val="18"/>
+        </w:rPr>
+        <w:t>*</w:t>
+      </w:r>
+      <w:proofErr w:type="spellStart"/>
+      <w:r>
+        <w:rPr>
+          <w:rFonts w:ascii="Courier New" w:eastAsia="Times New Roman" w:hAnsi="Courier New" w:cs="Courier New"/>
+          <w:color w:val="000000"/>
+          <w:sz w:val="18"/>
+          <w:szCs w:val="18"/>
+        </w:rPr>
+        <w:t>cstring</w:t>
+      </w:r>
+      <w:proofErr w:type="spellEnd"/>
+      <w:r>
+        <w:rPr>
+          <w:rFonts w:ascii="Courier New" w:eastAsia="Times New Roman" w:hAnsi="Courier New" w:cs="Courier New"/>
+          <w:color w:val="000000"/>
+          <w:sz w:val="18"/>
+          <w:szCs w:val="18"/>
+        </w:rPr>
+        <w:t>);</w:t>
+      </w:r>
+      <w:r>
+        <w:rPr>
+          <w:rFonts w:ascii="Courier New" w:eastAsia="Times New Roman" w:hAnsi="Courier New" w:cs="Courier New"/>
+          <w:color w:val="000000"/>
+          <w:sz w:val="18"/>
+          <w:szCs w:val="18"/>
+        </w:rPr>
+        <w:br/>
+      </w:r>
+      <w:r>
+        <w:rPr>
+          <w:rFonts w:ascii="Courier New" w:eastAsia="Times New Roman" w:hAnsi="Courier New" w:cs="Courier New"/>
+          <w:color w:val="000000"/>
+          <w:sz w:val="18"/>
+          <w:szCs w:val="18"/>
+        </w:rPr>
+        <w:br/>
+      </w:r>
+      <w:r>
+        <w:rPr>
+          <w:rFonts w:ascii="Courier New" w:eastAsia="Times New Roman" w:hAnsi="Courier New" w:cs="Courier New"/>
+          <w:i/>
+          <w:iCs/>
+          <w:color w:val="808080"/>
+          <w:sz w:val="18"/>
+          <w:szCs w:val="18"/>
+        </w:rPr>
+        <w:t>//-----------Main Function------------</w:t>
+      </w:r>
+      <w:r>
+        <w:rPr>
+          <w:rFonts w:ascii="Courier New" w:eastAsia="Times New Roman" w:hAnsi="Courier New" w:cs="Courier New"/>
+          <w:i/>
+          <w:iCs/>
+          <w:color w:val="808080"/>
+          <w:sz w:val="18"/>
+          <w:szCs w:val="18"/>
+        </w:rPr>
+        <w:br/>
+        <w:t>/**</w:t>
+      </w:r>
+      <w:r>
+        <w:rPr>
+          <w:rFonts w:ascii="Courier New" w:eastAsia="Times New Roman" w:hAnsi="Courier New" w:cs="Courier New"/>
+          <w:i/>
+          <w:iCs/>
+          <w:color w:val="808080"/>
+          <w:sz w:val="18"/>
+          <w:szCs w:val="18"/>
+        </w:rPr>
+        <w:br/>
+        <w:t xml:space="preserve"> * </w:t>
+      </w:r>
+      <w:proofErr w:type="spellStart"/>
+      <w:r>
+        <w:rPr>
+          <w:rFonts w:ascii="Courier New" w:eastAsia="Times New Roman" w:hAnsi="Courier New" w:cs="Courier New"/>
+          <w:i/>
+          <w:iCs/>
+          <w:color w:val="808080"/>
+          <w:sz w:val="18"/>
+          <w:szCs w:val="18"/>
+        </w:rPr>
+        <w:t>int</w:t>
+      </w:r>
+      <w:proofErr w:type="spellEnd"/>
+      <w:r>
+        <w:rPr>
+          <w:rFonts w:ascii="Courier New" w:eastAsia="Times New Roman" w:hAnsi="Courier New" w:cs="Courier New"/>
+          <w:i/>
+          <w:iCs/>
+          <w:color w:val="808080"/>
+          <w:sz w:val="18"/>
+          <w:szCs w:val="18"/>
+        </w:rPr>
+        <w:t xml:space="preserve"> main()</w:t>
+      </w:r>
+      <w:r>
+        <w:rPr>
+          <w:rFonts w:ascii="Courier New" w:eastAsia="Times New Roman" w:hAnsi="Courier New" w:cs="Courier New"/>
+          <w:i/>
+          <w:iCs/>
+          <w:color w:val="808080"/>
+          <w:sz w:val="18"/>
+          <w:szCs w:val="18"/>
+        </w:rPr>
+        <w:br/>
+        <w:t xml:space="preserve"> *</w:t>
+      </w:r>
+      <w:r>
+        <w:rPr>
+          <w:rFonts w:ascii="Courier New" w:eastAsia="Times New Roman" w:hAnsi="Courier New" w:cs="Courier New"/>
+          <w:i/>
+          <w:iCs/>
+          <w:color w:val="808080"/>
+          <w:sz w:val="18"/>
+          <w:szCs w:val="18"/>
+        </w:rPr>
+        <w:br/>
+        <w:t xml:space="preserve"> * The main entry point for the application.</w:t>
+      </w:r>
+      <w:r>
+        <w:rPr>
+          <w:rFonts w:ascii="Courier New" w:eastAsia="Times New Roman" w:hAnsi="Courier New" w:cs="Courier New"/>
+          <w:i/>
+          <w:iCs/>
+          <w:color w:val="808080"/>
+          <w:sz w:val="18"/>
+          <w:szCs w:val="18"/>
+        </w:rPr>
+        <w:br/>
+        <w:t xml:space="preserve"> *</w:t>
+      </w:r>
+      <w:r>
+        <w:rPr>
+          <w:rFonts w:ascii="Courier New" w:eastAsia="Times New Roman" w:hAnsi="Courier New" w:cs="Courier New"/>
+          <w:i/>
+          <w:iCs/>
+          <w:color w:val="808080"/>
+          <w:sz w:val="18"/>
+          <w:szCs w:val="18"/>
+        </w:rPr>
+        <w:br/>
+        <w:t xml:space="preserve"> * Returns 0.</w:t>
+      </w:r>
+      <w:r>
+        <w:rPr>
+          <w:rFonts w:ascii="Courier New" w:eastAsia="Times New Roman" w:hAnsi="Courier New" w:cs="Courier New"/>
+          <w:i/>
+          <w:iCs/>
+          <w:color w:val="808080"/>
+          <w:sz w:val="18"/>
+          <w:szCs w:val="18"/>
+        </w:rPr>
+        <w:br/>
+        <w:t xml:space="preserve"> */</w:t>
+      </w:r>
+      <w:r>
+        <w:rPr>
+          <w:rFonts w:ascii="Courier New" w:eastAsia="Times New Roman" w:hAnsi="Courier New" w:cs="Courier New"/>
+          <w:color w:val="000000"/>
+          <w:sz w:val="18"/>
+          <w:szCs w:val="18"/>
+        </w:rPr>
+        <w:br/>
+        <w:t xml:space="preserve">    </w:t>
+      </w:r>
+      <w:r>
+        <w:rPr>
+          <w:rFonts w:ascii="Courier New" w:eastAsia="Times New Roman" w:hAnsi="Courier New" w:cs="Courier New"/>
+          <w:i/>
+          <w:iCs/>
+          <w:color w:val="808080"/>
+          <w:sz w:val="18"/>
+          <w:szCs w:val="18"/>
+        </w:rPr>
+        <w:t>//Print a welcoming message to great our users</w:t>
+      </w:r>
+      <w:r>
+        <w:rPr>
+          <w:rFonts w:ascii="Courier New" w:eastAsia="Times New Roman" w:hAnsi="Courier New" w:cs="Courier New"/>
+          <w:color w:val="000000"/>
+          <w:sz w:val="18"/>
+          <w:szCs w:val="18"/>
+        </w:rPr>
+        <w:br/>
+      </w:r>
+      <w:r>
+        <w:rPr>
+          <w:rFonts w:ascii="Courier New" w:eastAsia="Times New Roman" w:hAnsi="Courier New" w:cs="Courier New"/>
+          <w:color w:val="000000"/>
+          <w:sz w:val="18"/>
+          <w:szCs w:val="18"/>
+        </w:rPr>
+        <w:br/>
+        <w:t xml:space="preserve">    </w:t>
+      </w:r>
+      <w:r>
+        <w:rPr>
+          <w:rFonts w:ascii="Courier New" w:eastAsia="Times New Roman" w:hAnsi="Courier New" w:cs="Courier New"/>
+          <w:i/>
+          <w:iCs/>
+          <w:color w:val="808080"/>
+          <w:sz w:val="18"/>
+          <w:szCs w:val="18"/>
+        </w:rPr>
+        <w:t>//Ask the user what string they would like to reverse</w:t>
+      </w:r>
+      <w:r>
+        <w:rPr>
+          <w:rFonts w:ascii="Courier New" w:eastAsia="Times New Roman" w:hAnsi="Courier New" w:cs="Courier New"/>
+          <w:color w:val="000000"/>
+          <w:sz w:val="18"/>
+          <w:szCs w:val="18"/>
+        </w:rPr>
+        <w:br/>
+      </w:r>
+      <w:r>
+        <w:rPr>
+          <w:rFonts w:ascii="Courier New" w:eastAsia="Times New Roman" w:hAnsi="Courier New" w:cs="Courier New"/>
+          <w:color w:val="000000"/>
+          <w:sz w:val="18"/>
+          <w:szCs w:val="18"/>
+        </w:rPr>
+        <w:br/>
+        <w:t xml:space="preserve">    </w:t>
+      </w:r>
+      <w:r>
+        <w:rPr>
+          <w:rFonts w:ascii="Courier New" w:eastAsia="Times New Roman" w:hAnsi="Courier New" w:cs="Courier New"/>
+          <w:i/>
+          <w:iCs/>
+          <w:color w:val="808080"/>
+          <w:sz w:val="18"/>
+          <w:szCs w:val="18"/>
+        </w:rPr>
+        <w:t xml:space="preserve">//Load a </w:t>
+      </w:r>
+      <w:proofErr w:type="spellStart"/>
+      <w:r>
+        <w:rPr>
+          <w:rFonts w:ascii="Courier New" w:eastAsia="Times New Roman" w:hAnsi="Courier New" w:cs="Courier New"/>
+          <w:i/>
+          <w:iCs/>
+          <w:color w:val="808080"/>
+          <w:sz w:val="18"/>
+          <w:szCs w:val="18"/>
+        </w:rPr>
+        <w:t>cstring</w:t>
+      </w:r>
+      <w:proofErr w:type="spellEnd"/>
+      <w:r>
+        <w:rPr>
+          <w:rFonts w:ascii="Courier New" w:eastAsia="Times New Roman" w:hAnsi="Courier New" w:cs="Courier New"/>
+          <w:i/>
+          <w:iCs/>
+          <w:color w:val="808080"/>
+          <w:sz w:val="18"/>
+          <w:szCs w:val="18"/>
+        </w:rPr>
+        <w:t xml:space="preserve"> from user input</w:t>
+      </w:r>
+      <w:r>
+        <w:rPr>
+          <w:rFonts w:ascii="Courier New" w:eastAsia="Times New Roman" w:hAnsi="Courier New" w:cs="Courier New"/>
+          <w:color w:val="000000"/>
+          <w:sz w:val="18"/>
+          <w:szCs w:val="18"/>
+        </w:rPr>
+        <w:br/>
+      </w:r>
+      <w:r>
+        <w:rPr>
+          <w:rFonts w:ascii="Courier New" w:eastAsia="Times New Roman" w:hAnsi="Courier New" w:cs="Courier New"/>
+          <w:color w:val="000000"/>
+          <w:sz w:val="18"/>
+          <w:szCs w:val="18"/>
+        </w:rPr>
+        <w:br/>
+        <w:t xml:space="preserve">    </w:t>
+      </w:r>
+      <w:r>
+        <w:rPr>
+          <w:rFonts w:ascii="Courier New" w:eastAsia="Times New Roman" w:hAnsi="Courier New" w:cs="Courier New"/>
+          <w:i/>
+          <w:iCs/>
+          <w:color w:val="808080"/>
+          <w:sz w:val="18"/>
+          <w:szCs w:val="18"/>
+        </w:rPr>
+        <w:t>//Display the string backwards</w:t>
+      </w:r>
+      <w:r>
+        <w:rPr>
+          <w:rFonts w:ascii="Courier New" w:eastAsia="Times New Roman" w:hAnsi="Courier New" w:cs="Courier New"/>
+          <w:i/>
+          <w:iCs/>
+          <w:color w:val="808080"/>
+          <w:sz w:val="18"/>
+          <w:szCs w:val="18"/>
+        </w:rPr>
+        <w:br/>
+        <w:t xml:space="preserve">    </w:t>
+      </w:r>
+      <w:proofErr w:type="spellStart"/>
+      <w:r>
+        <w:rPr>
+          <w:rFonts w:ascii="Courier New" w:eastAsia="Times New Roman" w:hAnsi="Courier New" w:cs="Courier New"/>
+          <w:color w:val="000000"/>
+          <w:sz w:val="18"/>
+          <w:szCs w:val="18"/>
+        </w:rPr>
+        <w:t>displayBackwards</w:t>
+      </w:r>
+      <w:proofErr w:type="spellEnd"/>
+      <w:r>
+        <w:rPr>
+          <w:rFonts w:ascii="Courier New" w:eastAsia="Times New Roman" w:hAnsi="Courier New" w:cs="Courier New"/>
+          <w:color w:val="000000"/>
+          <w:sz w:val="18"/>
+          <w:szCs w:val="18"/>
+        </w:rPr>
+        <w:t>(</w:t>
+      </w:r>
+      <w:proofErr w:type="spellStart"/>
+      <w:r>
+        <w:rPr>
+          <w:rFonts w:ascii="Courier New" w:eastAsia="Times New Roman" w:hAnsi="Courier New" w:cs="Courier New"/>
+          <w:color w:val="000000"/>
+          <w:sz w:val="18"/>
+          <w:szCs w:val="18"/>
+        </w:rPr>
+        <w:t>cstring</w:t>
+      </w:r>
+      <w:proofErr w:type="spellEnd"/>
+      <w:r>
+        <w:rPr>
+          <w:rFonts w:ascii="Courier New" w:eastAsia="Times New Roman" w:hAnsi="Courier New" w:cs="Courier New"/>
+          <w:color w:val="000000"/>
+          <w:sz w:val="18"/>
+          <w:szCs w:val="18"/>
+        </w:rPr>
+        <w:t>);</w:t>
+      </w:r>
+      <w:r>
+        <w:rPr>
+          <w:rFonts w:ascii="Courier New" w:eastAsia="Times New Roman" w:hAnsi="Courier New" w:cs="Courier New"/>
+          <w:color w:val="000000"/>
+          <w:sz w:val="18"/>
+          <w:szCs w:val="18"/>
+        </w:rPr>
+        <w:br/>
+        <w:t>}</w:t>
       </w:r>
     </w:p>
     <w:p/>
@@ -5162,6 +5903,7 @@
         </w:rPr>
       </w:pPr>
       <w:proofErr w:type="spellStart"/>
+      <w:proofErr w:type="gramStart"/>
       <w:r>
         <w:rPr>
           <w:rFonts w:ascii="Courier New" w:hAnsi="Courier New" w:cs="Courier New"/>
@@ -5170,6 +5912,7 @@
         <w:t>cstring</w:t>
       </w:r>
       <w:proofErr w:type="spellEnd"/>
+      <w:proofErr w:type="gramEnd"/>
       <w:r>
         <w:rPr>
           <w:rFonts w:ascii="Courier New" w:hAnsi="Courier New" w:cs="Courier New"/>
@@ -5183,15 +5926,7 @@
           <w:rFonts w:ascii="Courier New" w:hAnsi="Courier New" w:cs="Courier New"/>
           <w:b/>
         </w:rPr>
-        <w:t>input.c_</w:t>
-      </w:r>
-      <w:proofErr w:type="gramStart"/>
-      <w:r>
-        <w:rPr>
-          <w:rFonts w:ascii="Courier New" w:hAnsi="Courier New" w:cs="Courier New"/>
-          <w:b/>
-        </w:rPr>
-        <w:t>str</w:t>
+        <w:t>input.c_str</w:t>
       </w:r>
       <w:proofErr w:type="spellEnd"/>
       <w:r>
@@ -5199,15 +5934,7 @@
           <w:rFonts w:ascii="Courier New" w:hAnsi="Courier New" w:cs="Courier New"/>
           <w:b/>
         </w:rPr>
-        <w:t>(</w:t>
-      </w:r>
-      <w:proofErr w:type="gramEnd"/>
-      <w:r>
-        <w:rPr>
-          <w:rFonts w:ascii="Courier New" w:hAnsi="Courier New" w:cs="Courier New"/>
-          <w:b/>
-        </w:rPr>
-        <w:t>);</w:t>
+        <w:t>();</w:t>
       </w:r>
     </w:p>
     <w:p>
@@ -5269,6 +5996,36 @@
           <w:rFonts w:cstheme="minorHAnsi"/>
         </w:rPr>
       </w:pPr>
+      <w:r>
+        <w:rPr>
+          <w:rFonts w:cstheme="minorHAnsi"/>
+        </w:rPr>
+        <w:lastRenderedPageBreak/>
+        <w:pict w14:anchorId="38DAAAA6">
+          <v:shapetype id="_x0000_t75" coordsize="21600,21600" o:spt="75" o:preferrelative="t" path="m@4@5l@4@11@9@11@9@5xe" filled="f" stroked="f">
+            <v:stroke joinstyle="miter"/>
+            <v:formulas>
+              <v:f eqn="if lineDrawn pixelLineWidth 0"/>
+              <v:f eqn="sum @0 1 0"/>
+              <v:f eqn="sum 0 0 @1"/>
+              <v:f eqn="prod @2 1 2"/>
+              <v:f eqn="prod @3 21600 pixelWidth"/>
+              <v:f eqn="prod @3 21600 pixelHeight"/>
+              <v:f eqn="sum @0 0 1"/>
+              <v:f eqn="prod @6 1 2"/>
+              <v:f eqn="prod @7 21600 pixelWidth"/>
+              <v:f eqn="sum @8 21600 0"/>
+              <v:f eqn="prod @7 21600 pixelHeight"/>
+              <v:f eqn="sum @10 21600 0"/>
+            </v:formulas>
+            <v:path o:extrusionok="f" gradientshapeok="t" o:connecttype="rect"/>
+            <o:lock v:ext="edit" aspectratio="t"/>
+          </v:shapetype>
+          <v:shape id="_x0000_i1030" type="#_x0000_t75" style="width:466.5pt;height:262.5pt">
+            <v:imagedata r:id="rId10" o:title="lab10"/>
+          </v:shape>
+        </w:pict>
+      </w:r>
     </w:p>
     <w:p>
       <w:pPr>
@@ -5309,8 +6066,8 @@
       </w:r>
     </w:p>
     <w:sectPr>
-      <w:headerReference w:type="default" r:id="rId9"/>
-      <w:footerReference w:type="default" r:id="rId10"/>
+      <w:headerReference w:type="default" r:id="rId11"/>
+      <w:footerReference w:type="default" r:id="rId12"/>
       <w:pgSz w:w="12240" w:h="15840"/>
       <w:pgMar w:top="1440" w:right="1440" w:bottom="1440" w:left="1440" w:header="720" w:footer="720" w:gutter="0"/>
       <w:cols w:space="720"/>
@@ -5321,7 +6078,7 @@
 </file>
 
 <file path=word/endnotes.xml><?xml version="1.0" encoding="utf-8"?>
-<w:endnotes xmlns:wpc="http://schemas.microsoft.com/office/word/2010/wordprocessingCanvas" xmlns:mo="http://schemas.microsoft.com/office/mac/office/2008/main" xmlns:mc="http://schemas.openxmlformats.org/markup-compatibility/2006" xmlns:mv="urn:schemas-microsoft-com:mac:vml" xmlns:o="urn:schemas-microsoft-com:office:office" xmlns:r="http://schemas.openxmlformats.org/officeDocument/2006/relationships" xmlns:m="http://schemas.openxmlformats.org/officeDocument/2006/math" xmlns:v="urn:schemas-microsoft-com:vml" xmlns:wp14="http://schemas.microsoft.com/office/word/2010/wordprocessingDrawing" xmlns:wp="http://schemas.openxmlformats.org/drawingml/2006/wordprocessingDrawing" xmlns:w10="urn:schemas-microsoft-com:office:word" xmlns:w="http://schemas.openxmlformats.org/wordprocessingml/2006/main" xmlns:w14="http://schemas.microsoft.com/office/word/2010/wordml" xmlns:w15="http://schemas.microsoft.com/office/word/2012/wordml" xmlns:wpg="http://schemas.microsoft.com/office/word/2010/wordprocessingGroup" xmlns:wpi="http://schemas.microsoft.com/office/word/2010/wordprocessingInk" xmlns:wne="http://schemas.microsoft.com/office/word/2006/wordml" xmlns:wps="http://schemas.microsoft.com/office/word/2010/wordprocessingShape" mc:Ignorable="w14 w15 wp14">
+<w:endnotes xmlns:wpc="http://schemas.microsoft.com/office/word/2010/wordprocessingCanvas" xmlns:cx="http://schemas.microsoft.com/office/drawing/2014/chartex" xmlns:cx1="http://schemas.microsoft.com/office/drawing/2015/9/8/chartex" xmlns:mc="http://schemas.openxmlformats.org/markup-compatibility/2006" xmlns:o="urn:schemas-microsoft-com:office:office" xmlns:r="http://schemas.openxmlformats.org/officeDocument/2006/relationships" xmlns:m="http://schemas.openxmlformats.org/officeDocument/2006/math" xmlns:v="urn:schemas-microsoft-com:vml" xmlns:wp14="http://schemas.microsoft.com/office/word/2010/wordprocessingDrawing" xmlns:wp="http://schemas.openxmlformats.org/drawingml/2006/wordprocessingDrawing" xmlns:w10="urn:schemas-microsoft-com:office:word" xmlns:w="http://schemas.openxmlformats.org/wordprocessingml/2006/main" xmlns:w14="http://schemas.microsoft.com/office/word/2010/wordml" xmlns:w15="http://schemas.microsoft.com/office/word/2012/wordml" xmlns:w16se="http://schemas.microsoft.com/office/word/2015/wordml/symex" xmlns:wpg="http://schemas.microsoft.com/office/word/2010/wordprocessingGroup" xmlns:wpi="http://schemas.microsoft.com/office/word/2010/wordprocessingInk" xmlns:wne="http://schemas.microsoft.com/office/word/2006/wordml" xmlns:wps="http://schemas.microsoft.com/office/word/2010/wordprocessingShape" mc:Ignorable="w14 w15 w16se wp14">
   <w:endnote w:type="separator" w:id="-1">
     <w:p>
       <w:pPr>
@@ -5346,7 +6103,7 @@
 </file>
 
 <file path=word/footer1.xml><?xml version="1.0" encoding="utf-8"?>
-<w:ftr xmlns:wpc="http://schemas.microsoft.com/office/word/2010/wordprocessingCanvas" xmlns:mo="http://schemas.microsoft.com/office/mac/office/2008/main" xmlns:mc="http://schemas.openxmlformats.org/markup-compatibility/2006" xmlns:mv="urn:schemas-microsoft-com:mac:vml" xmlns:o="urn:schemas-microsoft-com:office:office" xmlns:r="http://schemas.openxmlformats.org/officeDocument/2006/relationships" xmlns:m="http://schemas.openxmlformats.org/officeDocument/2006/math" xmlns:v="urn:schemas-microsoft-com:vml" xmlns:wp14="http://schemas.microsoft.com/office/word/2010/wordprocessingDrawing" xmlns:wp="http://schemas.openxmlformats.org/drawingml/2006/wordprocessingDrawing" xmlns:w10="urn:schemas-microsoft-com:office:word" xmlns:w="http://schemas.openxmlformats.org/wordprocessingml/2006/main" xmlns:w14="http://schemas.microsoft.com/office/word/2010/wordml" xmlns:w15="http://schemas.microsoft.com/office/word/2012/wordml" xmlns:wpg="http://schemas.microsoft.com/office/word/2010/wordprocessingGroup" xmlns:wpi="http://schemas.microsoft.com/office/word/2010/wordprocessingInk" xmlns:wne="http://schemas.microsoft.com/office/word/2006/wordml" xmlns:wps="http://schemas.microsoft.com/office/word/2010/wordprocessingShape" mc:Ignorable="w14 w15 wp14">
+<w:ftr xmlns:wpc="http://schemas.microsoft.com/office/word/2010/wordprocessingCanvas" xmlns:cx="http://schemas.microsoft.com/office/drawing/2014/chartex" xmlns:cx1="http://schemas.microsoft.com/office/drawing/2015/9/8/chartex" xmlns:mc="http://schemas.openxmlformats.org/markup-compatibility/2006" xmlns:o="urn:schemas-microsoft-com:office:office" xmlns:r="http://schemas.openxmlformats.org/officeDocument/2006/relationships" xmlns:m="http://schemas.openxmlformats.org/officeDocument/2006/math" xmlns:v="urn:schemas-microsoft-com:vml" xmlns:wp14="http://schemas.microsoft.com/office/word/2010/wordprocessingDrawing" xmlns:wp="http://schemas.openxmlformats.org/drawingml/2006/wordprocessingDrawing" xmlns:w10="urn:schemas-microsoft-com:office:word" xmlns:w="http://schemas.openxmlformats.org/wordprocessingml/2006/main" xmlns:w14="http://schemas.microsoft.com/office/word/2010/wordml" xmlns:w15="http://schemas.microsoft.com/office/word/2012/wordml" xmlns:w16se="http://schemas.microsoft.com/office/word/2015/wordml/symex" xmlns:wpg="http://schemas.microsoft.com/office/word/2010/wordprocessingGroup" xmlns:wpi="http://schemas.microsoft.com/office/word/2010/wordprocessingInk" xmlns:wne="http://schemas.microsoft.com/office/word/2006/wordml" xmlns:wps="http://schemas.microsoft.com/office/word/2010/wordprocessingShape" mc:Ignorable="w14 w15 w16se wp14">
   <w:sdt>
     <w:sdtPr>
       <w:id w:val="-1122846065"/>
@@ -5402,7 +6159,7 @@
                 <w:bCs/>
                 <w:noProof/>
               </w:rPr>
-              <w:t>1</w:t>
+              <w:t>6</w:t>
             </w:r>
             <w:r>
               <w:rPr>
@@ -5442,7 +6199,7 @@
                 <w:bCs/>
                 <w:noProof/>
               </w:rPr>
-              <w:t>4</w:t>
+              <w:t>6</w:t>
             </w:r>
             <w:r>
               <w:rPr>
@@ -5467,7 +6224,7 @@
 </file>
 
 <file path=word/footnotes.xml><?xml version="1.0" encoding="utf-8"?>
-<w:footnotes xmlns:wpc="http://schemas.microsoft.com/office/word/2010/wordprocessingCanvas" xmlns:mo="http://schemas.microsoft.com/office/mac/office/2008/main" xmlns:mc="http://schemas.openxmlformats.org/markup-compatibility/2006" xmlns:mv="urn:schemas-microsoft-com:mac:vml" xmlns:o="urn:schemas-microsoft-com:office:office" xmlns:r="http://schemas.openxmlformats.org/officeDocument/2006/relationships" xmlns:m="http://schemas.openxmlformats.org/officeDocument/2006/math" xmlns:v="urn:schemas-microsoft-com:vml" xmlns:wp14="http://schemas.microsoft.com/office/word/2010/wordprocessingDrawing" xmlns:wp="http://schemas.openxmlformats.org/drawingml/2006/wordprocessingDrawing" xmlns:w10="urn:schemas-microsoft-com:office:word" xmlns:w="http://schemas.openxmlformats.org/wordprocessingml/2006/main" xmlns:w14="http://schemas.microsoft.com/office/word/2010/wordml" xmlns:w15="http://schemas.microsoft.com/office/word/2012/wordml" xmlns:wpg="http://schemas.microsoft.com/office/word/2010/wordprocessingGroup" xmlns:wpi="http://schemas.microsoft.com/office/word/2010/wordprocessingInk" xmlns:wne="http://schemas.microsoft.com/office/word/2006/wordml" xmlns:wps="http://schemas.microsoft.com/office/word/2010/wordprocessingShape" mc:Ignorable="w14 w15 wp14">
+<w:footnotes xmlns:wpc="http://schemas.microsoft.com/office/word/2010/wordprocessingCanvas" xmlns:cx="http://schemas.microsoft.com/office/drawing/2014/chartex" xmlns:cx1="http://schemas.microsoft.com/office/drawing/2015/9/8/chartex" xmlns:mc="http://schemas.openxmlformats.org/markup-compatibility/2006" xmlns:o="urn:schemas-microsoft-com:office:office" xmlns:r="http://schemas.openxmlformats.org/officeDocument/2006/relationships" xmlns:m="http://schemas.openxmlformats.org/officeDocument/2006/math" xmlns:v="urn:schemas-microsoft-com:vml" xmlns:wp14="http://schemas.microsoft.com/office/word/2010/wordprocessingDrawing" xmlns:wp="http://schemas.openxmlformats.org/drawingml/2006/wordprocessingDrawing" xmlns:w10="urn:schemas-microsoft-com:office:word" xmlns:w="http://schemas.openxmlformats.org/wordprocessingml/2006/main" xmlns:w14="http://schemas.microsoft.com/office/word/2010/wordml" xmlns:w15="http://schemas.microsoft.com/office/word/2012/wordml" xmlns:w16se="http://schemas.microsoft.com/office/word/2015/wordml/symex" xmlns:wpg="http://schemas.microsoft.com/office/word/2010/wordprocessingGroup" xmlns:wpi="http://schemas.microsoft.com/office/word/2010/wordprocessingInk" xmlns:wne="http://schemas.microsoft.com/office/word/2006/wordml" xmlns:wps="http://schemas.microsoft.com/office/word/2010/wordprocessingShape" mc:Ignorable="w14 w15 w16se wp14">
   <w:footnote w:type="separator" w:id="-1">
     <w:p>
       <w:pPr>
@@ -5492,7 +6249,7 @@
 </file>
 
 <file path=word/header1.xml><?xml version="1.0" encoding="utf-8"?>
-<w:hdr xmlns:wpc="http://schemas.microsoft.com/office/word/2010/wordprocessingCanvas" xmlns:mo="http://schemas.microsoft.com/office/mac/office/2008/main" xmlns:mc="http://schemas.openxmlformats.org/markup-compatibility/2006" xmlns:mv="urn:schemas-microsoft-com:mac:vml" xmlns:o="urn:schemas-microsoft-com:office:office" xmlns:r="http://schemas.openxmlformats.org/officeDocument/2006/relationships" xmlns:m="http://schemas.openxmlformats.org/officeDocument/2006/math" xmlns:v="urn:schemas-microsoft-com:vml" xmlns:wp14="http://schemas.microsoft.com/office/word/2010/wordprocessingDrawing" xmlns:wp="http://schemas.openxmlformats.org/drawingml/2006/wordprocessingDrawing" xmlns:w10="urn:schemas-microsoft-com:office:word" xmlns:w="http://schemas.openxmlformats.org/wordprocessingml/2006/main" xmlns:w14="http://schemas.microsoft.com/office/word/2010/wordml" xmlns:w15="http://schemas.microsoft.com/office/word/2012/wordml" xmlns:wpg="http://schemas.microsoft.com/office/word/2010/wordprocessingGroup" xmlns:wpi="http://schemas.microsoft.com/office/word/2010/wordprocessingInk" xmlns:wne="http://schemas.microsoft.com/office/word/2006/wordml" xmlns:wps="http://schemas.microsoft.com/office/word/2010/wordprocessingShape" mc:Ignorable="w14 w15 wp14">
+<w:hdr xmlns:wpc="http://schemas.microsoft.com/office/word/2010/wordprocessingCanvas" xmlns:cx="http://schemas.microsoft.com/office/drawing/2014/chartex" xmlns:cx1="http://schemas.microsoft.com/office/drawing/2015/9/8/chartex" xmlns:mc="http://schemas.openxmlformats.org/markup-compatibility/2006" xmlns:o="urn:schemas-microsoft-com:office:office" xmlns:r="http://schemas.openxmlformats.org/officeDocument/2006/relationships" xmlns:m="http://schemas.openxmlformats.org/officeDocument/2006/math" xmlns:v="urn:schemas-microsoft-com:vml" xmlns:wp14="http://schemas.microsoft.com/office/word/2010/wordprocessingDrawing" xmlns:wp="http://schemas.openxmlformats.org/drawingml/2006/wordprocessingDrawing" xmlns:w10="urn:schemas-microsoft-com:office:word" xmlns:w="http://schemas.openxmlformats.org/wordprocessingml/2006/main" xmlns:w14="http://schemas.microsoft.com/office/word/2010/wordml" xmlns:w15="http://schemas.microsoft.com/office/word/2012/wordml" xmlns:w16se="http://schemas.microsoft.com/office/word/2015/wordml/symex" xmlns:wpg="http://schemas.microsoft.com/office/word/2010/wordprocessingGroup" xmlns:wpi="http://schemas.microsoft.com/office/word/2010/wordprocessingInk" xmlns:wne="http://schemas.microsoft.com/office/word/2006/wordml" xmlns:wps="http://schemas.microsoft.com/office/word/2010/wordprocessingShape" mc:Ignorable="w14 w15 w16se wp14">
   <w:p>
     <w:pPr>
       <w:pStyle w:val="Header"/>
@@ -5524,8 +6281,8 @@
 </file>
 
 <file path=word/numbering.xml><?xml version="1.0" encoding="utf-8"?>
-<w:numbering xmlns:wpc="http://schemas.microsoft.com/office/word/2010/wordprocessingCanvas" xmlns:mo="http://schemas.microsoft.com/office/mac/office/2008/main" xmlns:mc="http://schemas.openxmlformats.org/markup-compatibility/2006" xmlns:mv="urn:schemas-microsoft-com:mac:vml" xmlns:o="urn:schemas-microsoft-com:office:office" xmlns:r="http://schemas.openxmlformats.org/officeDocument/2006/relationships" xmlns:m="http://schemas.openxmlformats.org/officeDocument/2006/math" xmlns:v="urn:schemas-microsoft-com:vml" xmlns:wp14="http://schemas.microsoft.com/office/word/2010/wordprocessingDrawing" xmlns:wp="http://schemas.openxmlformats.org/drawingml/2006/wordprocessingDrawing" xmlns:w10="urn:schemas-microsoft-com:office:word" xmlns:w="http://schemas.openxmlformats.org/wordprocessingml/2006/main" xmlns:w14="http://schemas.microsoft.com/office/word/2010/wordml" xmlns:w15="http://schemas.microsoft.com/office/word/2012/wordml" xmlns:wpg="http://schemas.microsoft.com/office/word/2010/wordprocessingGroup" xmlns:wpi="http://schemas.microsoft.com/office/word/2010/wordprocessingInk" xmlns:wne="http://schemas.microsoft.com/office/word/2006/wordml" xmlns:wps="http://schemas.microsoft.com/office/word/2010/wordprocessingShape" mc:Ignorable="w14 w15 wp14">
-  <w:abstractNum w:abstractNumId="0">
+<w:numbering xmlns:wpc="http://schemas.microsoft.com/office/word/2010/wordprocessingCanvas" xmlns:cx="http://schemas.microsoft.com/office/drawing/2014/chartex" xmlns:cx1="http://schemas.microsoft.com/office/drawing/2015/9/8/chartex" xmlns:mc="http://schemas.openxmlformats.org/markup-compatibility/2006" xmlns:o="urn:schemas-microsoft-com:office:office" xmlns:r="http://schemas.openxmlformats.org/officeDocument/2006/relationships" xmlns:m="http://schemas.openxmlformats.org/officeDocument/2006/math" xmlns:v="urn:schemas-microsoft-com:vml" xmlns:wp14="http://schemas.microsoft.com/office/word/2010/wordprocessingDrawing" xmlns:wp="http://schemas.openxmlformats.org/drawingml/2006/wordprocessingDrawing" xmlns:w10="urn:schemas-microsoft-com:office:word" xmlns:w="http://schemas.openxmlformats.org/wordprocessingml/2006/main" xmlns:w14="http://schemas.microsoft.com/office/word/2010/wordml" xmlns:w15="http://schemas.microsoft.com/office/word/2012/wordml" xmlns:w16se="http://schemas.microsoft.com/office/word/2015/wordml/symex" xmlns:wpg="http://schemas.microsoft.com/office/word/2010/wordprocessingGroup" xmlns:wpi="http://schemas.microsoft.com/office/word/2010/wordprocessingInk" xmlns:wne="http://schemas.microsoft.com/office/word/2006/wordml" xmlns:wps="http://schemas.microsoft.com/office/word/2010/wordprocessingShape" mc:Ignorable="w14 w15 w16se wp14">
+  <w:abstractNum w:abstractNumId="0" w15:restartNumberingAfterBreak="0">
     <w:nsid w:val="016C3779"/>
     <w:multiLevelType w:val="hybridMultilevel"/>
     <w:tmpl w:val="B16CF4D6"/>
@@ -5638,7 +6395,7 @@
       </w:rPr>
     </w:lvl>
   </w:abstractNum>
-  <w:abstractNum w:abstractNumId="1">
+  <w:abstractNum w:abstractNumId="1" w15:restartNumberingAfterBreak="0">
     <w:nsid w:val="03A3465E"/>
     <w:multiLevelType w:val="hybridMultilevel"/>
     <w:tmpl w:val="6584D8C4"/>
@@ -5751,7 +6508,7 @@
       </w:rPr>
     </w:lvl>
   </w:abstractNum>
-  <w:abstractNum w:abstractNumId="2">
+  <w:abstractNum w:abstractNumId="2" w15:restartNumberingAfterBreak="0">
     <w:nsid w:val="0AB276FC"/>
     <w:multiLevelType w:val="hybridMultilevel"/>
     <w:tmpl w:val="E3A8614A"/>
@@ -5864,7 +6621,7 @@
       </w:rPr>
     </w:lvl>
   </w:abstractNum>
-  <w:abstractNum w:abstractNumId="3">
+  <w:abstractNum w:abstractNumId="3" w15:restartNumberingAfterBreak="0">
     <w:nsid w:val="0B225779"/>
     <w:multiLevelType w:val="hybridMultilevel"/>
     <w:tmpl w:val="ECFAF69C"/>
@@ -5977,7 +6734,7 @@
       </w:rPr>
     </w:lvl>
   </w:abstractNum>
-  <w:abstractNum w:abstractNumId="4">
+  <w:abstractNum w:abstractNumId="4" w15:restartNumberingAfterBreak="0">
     <w:nsid w:val="130D16B4"/>
     <w:multiLevelType w:val="hybridMultilevel"/>
     <w:tmpl w:val="58EE345E"/>
@@ -6090,7 +6847,7 @@
       </w:rPr>
     </w:lvl>
   </w:abstractNum>
-  <w:abstractNum w:abstractNumId="5">
+  <w:abstractNum w:abstractNumId="5" w15:restartNumberingAfterBreak="0">
     <w:nsid w:val="1BF65E18"/>
     <w:multiLevelType w:val="hybridMultilevel"/>
     <w:tmpl w:val="2448518A"/>
@@ -6203,7 +6960,7 @@
       </w:rPr>
     </w:lvl>
   </w:abstractNum>
-  <w:abstractNum w:abstractNumId="6">
+  <w:abstractNum w:abstractNumId="6" w15:restartNumberingAfterBreak="0">
     <w:nsid w:val="1F470C54"/>
     <w:multiLevelType w:val="hybridMultilevel"/>
     <w:tmpl w:val="F8C89D22"/>
@@ -6316,7 +7073,7 @@
       </w:rPr>
     </w:lvl>
   </w:abstractNum>
-  <w:abstractNum w:abstractNumId="7">
+  <w:abstractNum w:abstractNumId="7" w15:restartNumberingAfterBreak="0">
     <w:nsid w:val="20C44130"/>
     <w:multiLevelType w:val="hybridMultilevel"/>
     <w:tmpl w:val="360824DE"/>
@@ -6429,7 +7186,7 @@
       </w:rPr>
     </w:lvl>
   </w:abstractNum>
-  <w:abstractNum w:abstractNumId="8">
+  <w:abstractNum w:abstractNumId="8" w15:restartNumberingAfterBreak="0">
     <w:nsid w:val="225E3815"/>
     <w:multiLevelType w:val="hybridMultilevel"/>
     <w:tmpl w:val="8A24FAE4"/>
@@ -6542,7 +7299,7 @@
       </w:rPr>
     </w:lvl>
   </w:abstractNum>
-  <w:abstractNum w:abstractNumId="9">
+  <w:abstractNum w:abstractNumId="9" w15:restartNumberingAfterBreak="0">
     <w:nsid w:val="24574F26"/>
     <w:multiLevelType w:val="hybridMultilevel"/>
     <w:tmpl w:val="76807532"/>
@@ -6655,7 +7412,7 @@
       </w:rPr>
     </w:lvl>
   </w:abstractNum>
-  <w:abstractNum w:abstractNumId="10">
+  <w:abstractNum w:abstractNumId="10" w15:restartNumberingAfterBreak="0">
     <w:nsid w:val="295854AA"/>
     <w:multiLevelType w:val="hybridMultilevel"/>
     <w:tmpl w:val="B060D1CC"/>
@@ -6768,7 +7525,7 @@
       </w:rPr>
     </w:lvl>
   </w:abstractNum>
-  <w:abstractNum w:abstractNumId="11">
+  <w:abstractNum w:abstractNumId="11" w15:restartNumberingAfterBreak="0">
     <w:nsid w:val="2A6530DE"/>
     <w:multiLevelType w:val="hybridMultilevel"/>
     <w:tmpl w:val="C3B2143A"/>
@@ -6881,7 +7638,7 @@
       </w:rPr>
     </w:lvl>
   </w:abstractNum>
-  <w:abstractNum w:abstractNumId="12">
+  <w:abstractNum w:abstractNumId="12" w15:restartNumberingAfterBreak="0">
     <w:nsid w:val="2C9A5CE4"/>
     <w:multiLevelType w:val="hybridMultilevel"/>
     <w:tmpl w:val="CFAA51D2"/>
@@ -6970,7 +7727,7 @@
       </w:pPr>
     </w:lvl>
   </w:abstractNum>
-  <w:abstractNum w:abstractNumId="13">
+  <w:abstractNum w:abstractNumId="13" w15:restartNumberingAfterBreak="0">
     <w:nsid w:val="2D874671"/>
     <w:multiLevelType w:val="hybridMultilevel"/>
     <w:tmpl w:val="12A47944"/>
@@ -7083,7 +7840,7 @@
       </w:rPr>
     </w:lvl>
   </w:abstractNum>
-  <w:abstractNum w:abstractNumId="14">
+  <w:abstractNum w:abstractNumId="14" w15:restartNumberingAfterBreak="0">
     <w:nsid w:val="2EB46538"/>
     <w:multiLevelType w:val="hybridMultilevel"/>
     <w:tmpl w:val="DE120920"/>
@@ -7196,7 +7953,7 @@
       </w:rPr>
     </w:lvl>
   </w:abstractNum>
-  <w:abstractNum w:abstractNumId="15">
+  <w:abstractNum w:abstractNumId="15" w15:restartNumberingAfterBreak="0">
     <w:nsid w:val="2EEE2568"/>
     <w:multiLevelType w:val="hybridMultilevel"/>
     <w:tmpl w:val="29BEA5D8"/>
@@ -7309,7 +8066,7 @@
       </w:rPr>
     </w:lvl>
   </w:abstractNum>
-  <w:abstractNum w:abstractNumId="16">
+  <w:abstractNum w:abstractNumId="16" w15:restartNumberingAfterBreak="0">
     <w:nsid w:val="2FD655EC"/>
     <w:multiLevelType w:val="hybridMultilevel"/>
     <w:tmpl w:val="86A019CA"/>
@@ -7422,7 +8179,7 @@
       </w:rPr>
     </w:lvl>
   </w:abstractNum>
-  <w:abstractNum w:abstractNumId="17">
+  <w:abstractNum w:abstractNumId="17" w15:restartNumberingAfterBreak="0">
     <w:nsid w:val="31B22889"/>
     <w:multiLevelType w:val="hybridMultilevel"/>
     <w:tmpl w:val="97204B28"/>
@@ -7535,7 +8292,7 @@
       </w:rPr>
     </w:lvl>
   </w:abstractNum>
-  <w:abstractNum w:abstractNumId="18">
+  <w:abstractNum w:abstractNumId="18" w15:restartNumberingAfterBreak="0">
     <w:nsid w:val="32B9293B"/>
     <w:multiLevelType w:val="hybridMultilevel"/>
     <w:tmpl w:val="C344BDFC"/>
@@ -7648,7 +8405,7 @@
       </w:rPr>
     </w:lvl>
   </w:abstractNum>
-  <w:abstractNum w:abstractNumId="19">
+  <w:abstractNum w:abstractNumId="19" w15:restartNumberingAfterBreak="0">
     <w:nsid w:val="32BA4124"/>
     <w:multiLevelType w:val="hybridMultilevel"/>
     <w:tmpl w:val="8F10BC0A"/>
@@ -7761,7 +8518,7 @@
       </w:rPr>
     </w:lvl>
   </w:abstractNum>
-  <w:abstractNum w:abstractNumId="20">
+  <w:abstractNum w:abstractNumId="20" w15:restartNumberingAfterBreak="0">
     <w:nsid w:val="33A21C7C"/>
     <w:multiLevelType w:val="hybridMultilevel"/>
     <w:tmpl w:val="1F9E4556"/>
@@ -7874,7 +8631,7 @@
       </w:rPr>
     </w:lvl>
   </w:abstractNum>
-  <w:abstractNum w:abstractNumId="21">
+  <w:abstractNum w:abstractNumId="21" w15:restartNumberingAfterBreak="0">
     <w:nsid w:val="389D12A5"/>
     <w:multiLevelType w:val="hybridMultilevel"/>
     <w:tmpl w:val="A6B04E0E"/>
@@ -7987,7 +8744,7 @@
       </w:rPr>
     </w:lvl>
   </w:abstractNum>
-  <w:abstractNum w:abstractNumId="22">
+  <w:abstractNum w:abstractNumId="22" w15:restartNumberingAfterBreak="0">
     <w:nsid w:val="38D34184"/>
     <w:multiLevelType w:val="hybridMultilevel"/>
     <w:tmpl w:val="33AA5E9A"/>
@@ -8100,7 +8857,7 @@
       </w:rPr>
     </w:lvl>
   </w:abstractNum>
-  <w:abstractNum w:abstractNumId="23">
+  <w:abstractNum w:abstractNumId="23" w15:restartNumberingAfterBreak="0">
     <w:nsid w:val="3ACE1E3B"/>
     <w:multiLevelType w:val="hybridMultilevel"/>
     <w:tmpl w:val="10643DE6"/>
@@ -8213,7 +8970,7 @@
       </w:rPr>
     </w:lvl>
   </w:abstractNum>
-  <w:abstractNum w:abstractNumId="24">
+  <w:abstractNum w:abstractNumId="24" w15:restartNumberingAfterBreak="0">
     <w:nsid w:val="465C03C4"/>
     <w:multiLevelType w:val="hybridMultilevel"/>
     <w:tmpl w:val="8F009908"/>
@@ -8326,7 +9083,7 @@
       </w:rPr>
     </w:lvl>
   </w:abstractNum>
-  <w:abstractNum w:abstractNumId="25">
+  <w:abstractNum w:abstractNumId="25" w15:restartNumberingAfterBreak="0">
     <w:nsid w:val="48FF1FBC"/>
     <w:multiLevelType w:val="hybridMultilevel"/>
     <w:tmpl w:val="9AE4CD8A"/>
@@ -8439,7 +9196,7 @@
       </w:rPr>
     </w:lvl>
   </w:abstractNum>
-  <w:abstractNum w:abstractNumId="26">
+  <w:abstractNum w:abstractNumId="26" w15:restartNumberingAfterBreak="0">
     <w:nsid w:val="505939C8"/>
     <w:multiLevelType w:val="hybridMultilevel"/>
     <w:tmpl w:val="EA8A7240"/>
@@ -8552,7 +9309,7 @@
       </w:rPr>
     </w:lvl>
   </w:abstractNum>
-  <w:abstractNum w:abstractNumId="27">
+  <w:abstractNum w:abstractNumId="27" w15:restartNumberingAfterBreak="0">
     <w:nsid w:val="53BC2012"/>
     <w:multiLevelType w:val="hybridMultilevel"/>
     <w:tmpl w:val="3D4275A2"/>
@@ -8665,7 +9422,7 @@
       </w:rPr>
     </w:lvl>
   </w:abstractNum>
-  <w:abstractNum w:abstractNumId="28">
+  <w:abstractNum w:abstractNumId="28" w15:restartNumberingAfterBreak="0">
     <w:nsid w:val="542D0F1C"/>
     <w:multiLevelType w:val="hybridMultilevel"/>
     <w:tmpl w:val="C834EABE"/>
@@ -8778,7 +9535,7 @@
       </w:rPr>
     </w:lvl>
   </w:abstractNum>
-  <w:abstractNum w:abstractNumId="29">
+  <w:abstractNum w:abstractNumId="29" w15:restartNumberingAfterBreak="0">
     <w:nsid w:val="5B656D30"/>
     <w:multiLevelType w:val="hybridMultilevel"/>
     <w:tmpl w:val="2F3A0CA0"/>
@@ -8891,7 +9648,7 @@
       </w:rPr>
     </w:lvl>
   </w:abstractNum>
-  <w:abstractNum w:abstractNumId="30">
+  <w:abstractNum w:abstractNumId="30" w15:restartNumberingAfterBreak="0">
     <w:nsid w:val="5FC1492E"/>
     <w:multiLevelType w:val="hybridMultilevel"/>
     <w:tmpl w:val="71AC30FA"/>
@@ -9004,7 +9761,7 @@
       </w:rPr>
     </w:lvl>
   </w:abstractNum>
-  <w:abstractNum w:abstractNumId="31">
+  <w:abstractNum w:abstractNumId="31" w15:restartNumberingAfterBreak="0">
     <w:nsid w:val="65F657E2"/>
     <w:multiLevelType w:val="hybridMultilevel"/>
     <w:tmpl w:val="9D6CBC1E"/>
@@ -9117,7 +9874,7 @@
       </w:rPr>
     </w:lvl>
   </w:abstractNum>
-  <w:abstractNum w:abstractNumId="32">
+  <w:abstractNum w:abstractNumId="32" w15:restartNumberingAfterBreak="0">
     <w:nsid w:val="692038E7"/>
     <w:multiLevelType w:val="hybridMultilevel"/>
     <w:tmpl w:val="5594882C"/>
@@ -9230,7 +9987,7 @@
       </w:rPr>
     </w:lvl>
   </w:abstractNum>
-  <w:abstractNum w:abstractNumId="33">
+  <w:abstractNum w:abstractNumId="33" w15:restartNumberingAfterBreak="0">
     <w:nsid w:val="70DD194E"/>
     <w:multiLevelType w:val="hybridMultilevel"/>
     <w:tmpl w:val="00541656"/>
@@ -9343,7 +10100,7 @@
       </w:rPr>
     </w:lvl>
   </w:abstractNum>
-  <w:abstractNum w:abstractNumId="34">
+  <w:abstractNum w:abstractNumId="34" w15:restartNumberingAfterBreak="0">
     <w:nsid w:val="715932E3"/>
     <w:multiLevelType w:val="hybridMultilevel"/>
     <w:tmpl w:val="ECD08662"/>
@@ -9456,7 +10213,7 @@
       </w:rPr>
     </w:lvl>
   </w:abstractNum>
-  <w:abstractNum w:abstractNumId="35">
+  <w:abstractNum w:abstractNumId="35" w15:restartNumberingAfterBreak="0">
     <w:nsid w:val="7C4F2F35"/>
     <w:multiLevelType w:val="hybridMultilevel"/>
     <w:tmpl w:val="828CD258"/>
@@ -9569,7 +10326,7 @@
       </w:rPr>
     </w:lvl>
   </w:abstractNum>
-  <w:abstractNum w:abstractNumId="36">
+  <w:abstractNum w:abstractNumId="36" w15:restartNumberingAfterBreak="0">
     <w:nsid w:val="7CCF7682"/>
     <w:multiLevelType w:val="hybridMultilevel"/>
     <w:tmpl w:val="50EE3152"/>
@@ -9797,7 +10554,7 @@
 </file>
 
 <file path=word/styles.xml><?xml version="1.0" encoding="utf-8"?>
-<w:styles xmlns:mc="http://schemas.openxmlformats.org/markup-compatibility/2006" xmlns:r="http://schemas.openxmlformats.org/officeDocument/2006/relationships" xmlns:w="http://schemas.openxmlformats.org/wordprocessingml/2006/main" xmlns:w14="http://schemas.microsoft.com/office/word/2010/wordml" xmlns:w15="http://schemas.microsoft.com/office/word/2012/wordml" mc:Ignorable="w14 w15">
+<w:styles xmlns:mc="http://schemas.openxmlformats.org/markup-compatibility/2006" xmlns:r="http://schemas.openxmlformats.org/officeDocument/2006/relationships" xmlns:w="http://schemas.openxmlformats.org/wordprocessingml/2006/main" xmlns:w14="http://schemas.microsoft.com/office/word/2010/wordml" xmlns:w15="http://schemas.microsoft.com/office/word/2012/wordml" xmlns:w16se="http://schemas.microsoft.com/office/word/2015/wordml/symex" mc:Ignorable="w14 w15 w16se">
   <w:docDefaults>
     <w:rPrDefault>
       <w:rPr>
@@ -9813,7 +10570,7 @@
       </w:pPr>
     </w:pPrDefault>
   </w:docDefaults>
-  <w:latentStyles w:defLockedState="0" w:defUIPriority="99" w:defSemiHidden="0" w:defUnhideWhenUsed="0" w:defQFormat="0" w:count="382">
+  <w:latentStyles w:defLockedState="0" w:defUIPriority="99" w:defSemiHidden="0" w:defUnhideWhenUsed="0" w:defQFormat="0" w:count="371">
     <w:lsdException w:name="Normal" w:uiPriority="0" w:qFormat="1"/>
     <w:lsdException w:name="heading 1" w:uiPriority="9" w:qFormat="1"/>
     <w:lsdException w:name="heading 2" w:semiHidden="1" w:uiPriority="9" w:unhideWhenUsed="1" w:qFormat="1"/>
@@ -10185,8 +10942,6 @@
     <w:lsdException w:name="List Table 5 Dark Accent 6" w:uiPriority="50"/>
     <w:lsdException w:name="List Table 6 Colorful Accent 6" w:uiPriority="51"/>
     <w:lsdException w:name="List Table 7 Colorful Accent 6" w:uiPriority="52"/>
-    <w:lsdException w:name="Mention" w:semiHidden="1" w:unhideWhenUsed="1"/>
-    <w:lsdException w:name="Smart Hyperlink" w:semiHidden="1" w:unhideWhenUsed="1"/>
   </w:latentStyles>
   <w:style w:type="paragraph" w:default="1" w:styleId="Normal">
     <w:name w:val="Normal"/>
@@ -10330,6 +11085,54 @@
     <w:rPr>
       <w:color w:val="808080"/>
       <w:shd w:val="clear" w:color="auto" w:fill="E6E6E6"/>
+    </w:rPr>
+  </w:style>
+  <w:style w:type="paragraph" w:styleId="HTMLPreformatted">
+    <w:name w:val="HTML Preformatted"/>
+    <w:basedOn w:val="Normal"/>
+    <w:link w:val="HTMLPreformattedChar"/>
+    <w:uiPriority w:val="99"/>
+    <w:semiHidden/>
+    <w:unhideWhenUsed/>
+    <w:rsid w:val="002E2A0D"/>
+    <w:pPr>
+      <w:tabs>
+        <w:tab w:val="left" w:pos="916"/>
+        <w:tab w:val="left" w:pos="1832"/>
+        <w:tab w:val="left" w:pos="2748"/>
+        <w:tab w:val="left" w:pos="3664"/>
+        <w:tab w:val="left" w:pos="4580"/>
+        <w:tab w:val="left" w:pos="5496"/>
+        <w:tab w:val="left" w:pos="6412"/>
+        <w:tab w:val="left" w:pos="7328"/>
+        <w:tab w:val="left" w:pos="8244"/>
+        <w:tab w:val="left" w:pos="9160"/>
+        <w:tab w:val="left" w:pos="10076"/>
+        <w:tab w:val="left" w:pos="10992"/>
+        <w:tab w:val="left" w:pos="11908"/>
+        <w:tab w:val="left" w:pos="12824"/>
+        <w:tab w:val="left" w:pos="13740"/>
+        <w:tab w:val="left" w:pos="14656"/>
+      </w:tabs>
+      <w:spacing w:after="0" w:line="240" w:lineRule="auto"/>
+    </w:pPr>
+    <w:rPr>
+      <w:rFonts w:ascii="Courier New" w:eastAsia="Times New Roman" w:hAnsi="Courier New" w:cs="Courier New"/>
+      <w:sz w:val="20"/>
+      <w:szCs w:val="20"/>
+    </w:rPr>
+  </w:style>
+  <w:style w:type="character" w:customStyle="1" w:styleId="HTMLPreformattedChar">
+    <w:name w:val="HTML Preformatted Char"/>
+    <w:basedOn w:val="DefaultParagraphFont"/>
+    <w:link w:val="HTMLPreformatted"/>
+    <w:uiPriority w:val="99"/>
+    <w:semiHidden/>
+    <w:rsid w:val="002E2A0D"/>
+    <w:rPr>
+      <w:rFonts w:ascii="Courier New" w:eastAsia="Times New Roman" w:hAnsi="Courier New" w:cs="Courier New"/>
+      <w:sz w:val="20"/>
+      <w:szCs w:val="20"/>
     </w:rPr>
   </w:style>
 </w:styles>

</xml_diff>